<commit_message>
Modification des cas d'utilisations
</commit_message>
<xml_diff>
--- a/Docs/Cas d'utilisation détaillé/Ajouter une nouvelle livraison.docx
+++ b/Docs/Cas d'utilisation détaillé/Ajouter une nouvelle livraison.docx
@@ -44,7 +44,7 @@
         <w:rPr>
           <w:rtl w:val="0"/>
         </w:rPr>
-        <w:t xml:space="preserve"> Le système a calculé une tournée de livraison (non) valide et l’utilisateur a choisi de faire une modification sur le plan de livraison.</w:t>
+        <w:t xml:space="preserve"> Le système a calculé une tournée de livraison valide et l’utilisateur a choisi de faire une modification sur le plan de livraison.</w:t>
       </w:r>
     </w:p>
     <w:p>
@@ -85,21 +85,7 @@
         <w:rPr>
           <w:rtl w:val="0"/>
         </w:rPr>
-        <w:t xml:space="preserve">Le système demande à l’utilisateur via</w:t>
-      </w:r>
-      <w:r>
-        <w:rPr>
-          <w:b w:val="1"/>
-          <w:color w:val="ff0000"/>
-          <w:rtl w:val="0"/>
-        </w:rPr>
-        <w:t xml:space="preserve"> ? </w:t>
-      </w:r>
-      <w:r>
-        <w:rPr>
-          <w:rtl w:val="0"/>
-        </w:rPr>
-        <w:t xml:space="preserve">de renseigner les informations concernant le nouveau point de livraison</w:t>
+        <w:t xml:space="preserve">Le système demande à l’utilisateur de placer la nouvelle livraison directement sur la carte en cliquant sur le tronçon voulu</w:t>
       </w:r>
     </w:p>
     <w:p>
@@ -118,7 +104,7 @@
         <w:rPr>
           <w:rtl w:val="0"/>
         </w:rPr>
-        <w:t xml:space="preserve">L’utilisateur donne les informations concernant le nouveau point de livraison</w:t>
+        <w:t xml:space="preserve">L’utilisateur choisit le tronçon sur la carte où il souhaite mettre la nouvelle livraison</w:t>
       </w:r>
     </w:p>
     <w:p>
@@ -137,7 +123,7 @@
         <w:rPr>
           <w:rtl w:val="0"/>
         </w:rPr>
-        <w:t xml:space="preserve">Le système ajoute le nouveau point de livraison dans la liste de livraison et l’affiche sur la carte</w:t>
+        <w:t xml:space="preserve">Le système ajoute la nouvelle livraison sur la carte et demande à l’utilisateur avant quelle livraison elle se situe</w:t>
       </w:r>
     </w:p>
     <w:p>
@@ -156,7 +142,7 @@
         <w:rPr>
           <w:rtl w:val="0"/>
         </w:rPr>
-        <w:t xml:space="preserve">Le système recalcule une nouvelle tournée de livraison</w:t>
+        <w:t xml:space="preserve">L’utilisateur via la carte ou le tableau sélectionne la livraison suivante puis définit les plages horaires de la nouvelle livraison</w:t>
       </w:r>
     </w:p>
     <w:p>
@@ -175,7 +161,26 @@
         <w:rPr>
           <w:rtl w:val="0"/>
         </w:rPr>
-        <w:t xml:space="preserve">L’utilisateur confirme le choix de la nouvelle tournée calculée</w:t>
+        <w:t xml:space="preserve">Le système calcule le plus court chemin entre le nouveau point de livraison et la livraison avant et après le nouveau point de livraison puis met à jour les horaires d’arrivées</w:t>
+      </w:r>
+    </w:p>
+    <w:p>
+      <w:pPr>
+        <w:numPr>
+          <w:ilvl w:val="0"/>
+          <w:numId w:val="1"/>
+        </w:numPr>
+        <w:ind w:left="720" w:hanging="360"/>
+        <w:contextualSpacing w:val="1"/>
+        <w:rPr>
+          <w:u w:val="none"/>
+        </w:rPr>
+      </w:pPr>
+      <w:r>
+        <w:rPr>
+          <w:rtl w:val="0"/>
+        </w:rPr>
+        <w:t xml:space="preserve">L’utilisateur confirme le choix de la modification effectuée</w:t>
       </w:r>
     </w:p>
     <w:p>
@@ -215,19 +220,21 @@
         <w:rPr>
           <w:rtl w:val="0"/>
         </w:rPr>
-        <w:t xml:space="preserve">2a. L’utilisateur ne donne pas toutes les informations concernant le nouveau point de livraison.</w:t>
-      </w:r>
-    </w:p>
-    <w:p>
-      <w:pPr>
-        <w:ind w:left="720" w:firstLine="720"/>
-        <w:contextualSpacing w:val="0"/>
-      </w:pPr>
-      <w:r>
-        <w:rPr>
-          <w:rtl w:val="0"/>
-        </w:rPr>
-        <w:t xml:space="preserve">Le système indique à l’utilisateur que des informations sont manquantes et retourne à l’étape 1</w:t>
+        <w:t xml:space="preserve">2a.L’utilisateur sélectionne un point sur la carte qui n’est pas un tronçon</w:t>
+      </w:r>
+    </w:p>
+    <w:p>
+      <w:pPr>
+        <w:ind w:firstLine="720"/>
+        <w:contextualSpacing w:val="0"/>
+      </w:pPr>
+      <w:r>
+        <w:rPr>
+          <w:rtl w:val="0"/>
+        </w:rPr>
+        <w:tab/>
+        <w:tab/>
+        <w:t xml:space="preserve">Le système renvoie à l’utilisateur un message d’erreur et retourne à l’étape 1</w:t>
       </w:r>
     </w:p>
     <w:p>
@@ -239,7 +246,7 @@
         <w:rPr>
           <w:rtl w:val="0"/>
         </w:rPr>
-        <w:t xml:space="preserve">2b. L’utilisateur donne un point de livraison qui existe déjà dans la liste de livraison (information identique).</w:t>
+        <w:t xml:space="preserve">2b. L’utilisateur sélectionne un point sur la carte qui est déjà un point de livraison</w:t>
       </w:r>
     </w:p>
     <w:p>
@@ -252,7 +259,8 @@
           <w:rtl w:val="0"/>
         </w:rPr>
         <w:tab/>
-        <w:t xml:space="preserve">Le système indique à l’utilisateur que le point existe déjà et retourne à l’étape 1</w:t>
+        <w:tab/>
+        <w:t xml:space="preserve">Le système renvoie à l’utilisateur un message d’erreur et retourne à l’étape 1</w:t>
       </w:r>
     </w:p>
     <w:p>
@@ -264,7 +272,7 @@
         <w:rPr>
           <w:rtl w:val="0"/>
         </w:rPr>
-        <w:t xml:space="preserve">2c. L’utilisateur donne un point de livraison qui ne correspond à aucune des intersections présentent dans la carte.</w:t>
+        <w:t xml:space="preserve">4a: L’utilisateur sélectionne l'entrepôt comme livraison suivante</w:t>
       </w:r>
     </w:p>
     <w:p>
@@ -277,7 +285,8 @@
           <w:rtl w:val="0"/>
         </w:rPr>
         <w:tab/>
-        <w:t xml:space="preserve">Le système indique à l’utilisateur que le point ne correspond à aucune intersection de la carte et retourne à l’étape 1</w:t>
+        <w:tab/>
+        <w:t xml:space="preserve">Le système renvoie à l’utilisateur un message d’erreur et retourne à l’étape 3</w:t>
       </w:r>
     </w:p>
     <w:p>
@@ -289,7 +298,7 @@
         <w:rPr>
           <w:rtl w:val="0"/>
         </w:rPr>
-        <w:t xml:space="preserve">4a. La nouvelle tournée calculée ne respecte pas les contraintes de l’une tournée de livraison.</w:t>
+        <w:t xml:space="preserve">4b: L’utilisateur définit une plage horaire qui n’est pas dans le système “horaire” </w:t>
       </w:r>
     </w:p>
     <w:p>
@@ -302,14 +311,37 @@
           <w:rtl w:val="0"/>
         </w:rPr>
         <w:tab/>
-      </w:r>
-      <w:r>
-        <w:rPr>
-          <w:b w:val="1"/>
-          <w:color w:val="ff0000"/>
-          <w:rtl w:val="0"/>
-        </w:rPr>
-        <w:t xml:space="preserve">?</w:t>
+        <w:tab/>
+        <w:t xml:space="preserve">Le système renvoie à l’utilisateur un message d’erreur et reste à cette étape sans prendre en compte la définition des plages horaires faites</w:t>
+      </w:r>
+    </w:p>
+    <w:p>
+      <w:pPr>
+        <w:ind w:left="720" w:firstLine="0"/>
+        <w:contextualSpacing w:val="0"/>
+      </w:pPr>
+      <w:r>
+        <w:rPr>
+          <w:rtl w:val="0"/>
+        </w:rPr>
+        <w:t xml:space="preserve">5a: La modification des horaires d’arrivés provoque le non respect de la contrainte des plages horaires</w:t>
+      </w:r>
+    </w:p>
+    <w:p>
+      <w:pPr>
+        <w:ind w:left="1440" w:firstLine="720"/>
+        <w:contextualSpacing w:val="0"/>
+      </w:pPr>
+      <w:r>
+        <w:rPr>
+          <w:rtl w:val="0"/>
+        </w:rPr>
+        <w:t xml:space="preserve">Le système met en surbrillance les plages horaires non valide</w:t>
+      </w:r>
+      <w:r>
+        <w:rPr>
+          <w:rtl w:val="0"/>
+        </w:rPr>
       </w:r>
     </w:p>
     <w:p>
@@ -321,7 +353,13 @@
         <w:rPr>
           <w:rtl w:val="0"/>
         </w:rPr>
-        <w:t xml:space="preserve">5a: L’utilisateur décide de ne pas confirmer son choix</w:t>
+        <w:t xml:space="preserve">6</w:t>
+      </w:r>
+      <w:r>
+        <w:rPr>
+          <w:rtl w:val="0"/>
+        </w:rPr>
+        <w:t xml:space="preserve">a: L’utilisateur décide de ne pas confirmer son choix</w:t>
       </w:r>
     </w:p>
     <w:p>
@@ -346,7 +384,7 @@
           <w:rtl w:val="0"/>
         </w:rPr>
         <w:tab/>
-        <w:t xml:space="preserve">1-5a: L’utilisateur indique au système qu’il souhaite annuler l’ajout d'une nouvelle livraison</w:t>
+        <w:t xml:space="preserve">1-6a: L’utilisateur indique au système qu’il souhaite annuler l’ajout d'une nouvelle livraison</w:t>
       </w:r>
     </w:p>
     <w:p>

</xml_diff>